<commit_message>
set contains? bug fixed
</commit_message>
<xml_diff>
--- a/README.docx
+++ b/README.docx
@@ -143,8 +143,6 @@
         </w:rPr>
         <w:t>The</w:t>
       </w:r>
-      <w:bookmarkStart w:id="0" w:name="_GoBack"/>
-      <w:bookmarkEnd w:id="0"/>
       <w:r>
         <w:rPr>
           <w:sz w:val="22"/>
@@ -629,6 +627,9 @@
         </w:rPr>
       </w:pPr>
       <w:r>
+        <w:rPr>
+          <w:noProof/>
+        </w:rPr>
         <w:drawing>
           <wp:inline distT="0" distB="0" distL="0" distR="0" wp14:anchorId="14EB0509" wp14:editId="3906E126">
             <wp:extent cx="5486400" cy="3067880"/>
@@ -758,21 +759,41 @@
         <w:rPr>
           <w:sz w:val="22"/>
         </w:rPr>
-        <w:t>1 Million :      0.169 min</w:t>
-      </w:r>
-    </w:p>
-    <w:p>
-      <w:pPr>
-        <w:jc w:val="both"/>
-        <w:rPr>
-          <w:sz w:val="22"/>
-        </w:rPr>
-      </w:pPr>
-      <w:r>
-        <w:rPr>
-          <w:sz w:val="22"/>
-        </w:rPr>
-        <w:t>5 Million :     0.913 min</w:t>
+        <w:t xml:space="preserve">1 Million :   </w:t>
+      </w:r>
+      <w:r>
+        <w:rPr>
+          <w:sz w:val="22"/>
+        </w:rPr>
+        <w:t xml:space="preserve">   0.15</w:t>
+      </w:r>
+      <w:bookmarkStart w:id="0" w:name="_GoBack"/>
+      <w:bookmarkEnd w:id="0"/>
+      <w:r>
+        <w:rPr>
+          <w:sz w:val="22"/>
+        </w:rPr>
+        <w:t xml:space="preserve"> min</w:t>
+      </w:r>
+    </w:p>
+    <w:p>
+      <w:pPr>
+        <w:jc w:val="both"/>
+        <w:rPr>
+          <w:sz w:val="22"/>
+        </w:rPr>
+      </w:pPr>
+      <w:r>
+        <w:rPr>
+          <w:sz w:val="22"/>
+        </w:rPr>
+        <w:t>5 Million :     0.766</w:t>
+      </w:r>
+      <w:r>
+        <w:rPr>
+          <w:sz w:val="22"/>
+        </w:rPr>
+        <w:t xml:space="preserve"> min</w:t>
       </w:r>
     </w:p>
     <w:p>
@@ -792,7 +813,13 @@
         <w:rPr>
           <w:sz w:val="22"/>
         </w:rPr>
-        <w:t xml:space="preserve">   1.843 min</w:t>
+        <w:t xml:space="preserve">   1.616</w:t>
+      </w:r>
+      <w:r>
+        <w:rPr>
+          <w:sz w:val="22"/>
+        </w:rPr>
+        <w:t xml:space="preserve"> min</w:t>
       </w:r>
     </w:p>
     <w:sectPr>
@@ -1026,6 +1053,7 @@
   <w:style w:type="character" w:default="1" w:styleId="DefaultParagraphFont">
     <w:name w:val="Default Paragraph Font"/>
     <w:uiPriority w:val="1"/>
+    <w:semiHidden/>
     <w:unhideWhenUsed/>
   </w:style>
   <w:style w:type="table" w:default="1" w:styleId="TableNormal">
@@ -1238,6 +1266,7 @@
   <w:style w:type="character" w:default="1" w:styleId="DefaultParagraphFont">
     <w:name w:val="Default Paragraph Font"/>
     <w:uiPriority w:val="1"/>
+    <w:semiHidden/>
     <w:unhideWhenUsed/>
   </w:style>
   <w:style w:type="table" w:default="1" w:styleId="TableNormal">

</xml_diff>